<commit_message>
Change Age vs. Acc colors and smaller pie plots (1)
</commit_message>
<xml_diff>
--- a/2022-05-17-Paper-v3.docx
+++ b/2022-05-17-Paper-v3.docx
@@ -3699,11 +3699,13 @@
         <w:pStyle w:val="Body A"/>
         <w:rPr>
           <w:ins w:id="209" w:date="2022-07-17T12:15:00Z" w:author="Matheus Mussi"/>
+          <w:shd w:val="clear" w:color="auto" w:fill="fbcaa2"/>
         </w:rPr>
       </w:pPr>
       <w:ins w:id="210" w:date="2022-07-17T12:53:00Z" w:author="Matheus Mussi">
         <w:r>
           <w:rPr>
+            <w:shd w:val="clear" w:color="auto" w:fill="fbcaa2"/>
             <w:rtl w:val="0"/>
             <w:lang w:val="en-US"/>
           </w:rPr>
@@ -3713,6 +3715,7 @@
       <w:ins w:id="211" w:date="2022-07-17T12:52:00Z" w:author="Matheus Mussi">
         <w:r>
           <w:rPr>
+            <w:shd w:val="clear" w:color="auto" w:fill="fbcaa2"/>
             <w:rtl w:val="0"/>
             <w:lang w:val="en-US"/>
           </w:rPr>
@@ -3722,6 +3725,7 @@
       <w:ins w:id="212" w:date="2022-07-17T13:00:00Z" w:author="Matheus Mussi">
         <w:r>
           <w:rPr>
+            <w:shd w:val="clear" w:color="auto" w:fill="fbcaa2"/>
             <w:rtl w:val="0"/>
             <w:lang w:val="en-US"/>
           </w:rPr>
@@ -3731,6 +3735,7 @@
       <w:ins w:id="213" w:date="2022-07-17T12:53:00Z" w:author="Matheus Mussi">
         <w:r>
           <w:rPr>
+            <w:shd w:val="clear" w:color="auto" w:fill="fbcaa2"/>
             <w:rtl w:val="0"/>
             <w:lang w:val="en-US"/>
           </w:rPr>
@@ -3740,6 +3745,7 @@
       <w:ins w:id="214" w:date="2022-07-17T12:54:00Z" w:author="Matheus Mussi">
         <w:r>
           <w:rPr>
+            <w:shd w:val="clear" w:color="auto" w:fill="fbcaa2"/>
             <w:rtl w:val="0"/>
             <w:lang w:val="en-US"/>
           </w:rPr>
@@ -3749,6 +3755,7 @@
       <w:ins w:id="215" w:date="2022-07-17T12:54:00Z" w:author="Matheus Mussi">
         <w:r>
           <w:rPr>
+            <w:shd w:val="clear" w:color="auto" w:fill="fbcaa2"/>
             <w:rtl w:val="0"/>
             <w:lang w:val="en-US"/>
           </w:rPr>
@@ -3758,6 +3765,7 @@
       <w:ins w:id="216" w:date="2022-07-17T12:54:00Z" w:author="Matheus Mussi">
         <w:r>
           <w:rPr>
+            <w:shd w:val="clear" w:color="auto" w:fill="fbcaa2"/>
             <w:rtl w:val="0"/>
             <w:lang w:val="en-US"/>
           </w:rPr>
@@ -3767,6 +3775,7 @@
       <w:ins w:id="217" w:date="2022-07-17T12:55:00Z" w:author="Matheus Mussi">
         <w:r>
           <w:rPr>
+            <w:shd w:val="clear" w:color="auto" w:fill="fbcaa2"/>
             <w:rtl w:val="0"/>
             <w:lang w:val="en-US"/>
           </w:rPr>
@@ -3776,6 +3785,7 @@
       <w:ins w:id="218" w:date="2022-07-17T12:54:00Z" w:author="Matheus Mussi">
         <w:r>
           <w:rPr>
+            <w:shd w:val="clear" w:color="auto" w:fill="fbcaa2"/>
             <w:rtl w:val="0"/>
             <w:lang w:val="en-US"/>
           </w:rPr>
@@ -3785,6 +3795,7 @@
       <w:ins w:id="219" w:date="2022-07-17T12:53:00Z" w:author="Matheus Mussi">
         <w:r>
           <w:rPr>
+            <w:shd w:val="clear" w:color="auto" w:fill="fbcaa2"/>
             <w:rtl w:val="0"/>
             <w:lang w:val="en-US"/>
           </w:rPr>
@@ -3794,6 +3805,7 @@
       <w:ins w:id="220" w:date="2022-07-17T12:55:00Z" w:author="Matheus Mussi">
         <w:r>
           <w:rPr>
+            <w:shd w:val="clear" w:color="auto" w:fill="fbcaa2"/>
             <w:rtl w:val="0"/>
             <w:lang w:val="en-US"/>
           </w:rPr>
@@ -3803,6 +3815,7 @@
       <w:ins w:id="221" w:date="2022-07-17T12:55:00Z" w:author="Matheus Mussi">
         <w:r>
           <w:rPr>
+            <w:shd w:val="clear" w:color="auto" w:fill="fbcaa2"/>
             <w:rtl w:val="0"/>
             <w:lang w:val="en-US"/>
           </w:rPr>
@@ -3812,6 +3825,7 @@
       <w:ins w:id="222" w:date="2022-07-17T12:53:00Z" w:author="Matheus Mussi">
         <w:r>
           <w:rPr>
+            <w:shd w:val="clear" w:color="auto" w:fill="fbcaa2"/>
             <w:rtl w:val="0"/>
             <w:lang w:val="en-US"/>
           </w:rPr>
@@ -3821,6 +3835,7 @@
       <w:ins w:id="223" w:date="2022-07-17T12:55:00Z" w:author="Matheus Mussi">
         <w:r>
           <w:rPr>
+            <w:shd w:val="clear" w:color="auto" w:fill="fbcaa2"/>
             <w:rtl w:val="0"/>
             <w:lang w:val="en-US"/>
           </w:rPr>
@@ -3830,6 +3845,7 @@
       <w:ins w:id="224" w:date="2022-07-17T12:53:00Z" w:author="Matheus Mussi">
         <w:r>
           <w:rPr>
+            <w:shd w:val="clear" w:color="auto" w:fill="fbcaa2"/>
             <w:rtl w:val="0"/>
             <w:lang w:val="en-US"/>
           </w:rPr>
@@ -3839,6 +3855,7 @@
       <w:ins w:id="225" w:date="2022-07-17T12:55:00Z" w:author="Matheus Mussi">
         <w:r>
           <w:rPr>
+            <w:shd w:val="clear" w:color="auto" w:fill="fbcaa2"/>
             <w:rtl w:val="0"/>
             <w:lang w:val="en-US"/>
           </w:rPr>
@@ -3848,6 +3865,7 @@
       <w:ins w:id="226" w:date="2022-07-17T12:56:00Z" w:author="Matheus Mussi">
         <w:r>
           <w:rPr>
+            <w:shd w:val="clear" w:color="auto" w:fill="fbcaa2"/>
             <w:rtl w:val="0"/>
             <w:lang w:val="en-US"/>
           </w:rPr>
@@ -3857,6 +3875,7 @@
       <w:ins w:id="227" w:date="2022-07-17T12:56:00Z" w:author="Matheus Mussi">
         <w:r>
           <w:rPr>
+            <w:shd w:val="clear" w:color="auto" w:fill="fbcaa2"/>
             <w:rtl w:val="0"/>
             <w:lang w:val="en-US"/>
           </w:rPr>
@@ -3866,6 +3885,7 @@
       <w:ins w:id="228" w:date="2022-07-17T12:57:00Z" w:author="Matheus Mussi">
         <w:r>
           <w:rPr>
+            <w:shd w:val="clear" w:color="auto" w:fill="fbcaa2"/>
             <w:rtl w:val="0"/>
             <w:lang w:val="en-US"/>
           </w:rPr>
@@ -3875,6 +3895,7 @@
       <w:ins w:id="229" w:date="2022-07-17T12:56:00Z" w:author="Matheus Mussi">
         <w:r>
           <w:rPr>
+            <w:shd w:val="clear" w:color="auto" w:fill="fbcaa2"/>
             <w:rtl w:val="0"/>
             <w:lang w:val="en-US"/>
           </w:rPr>
@@ -3884,6 +3905,7 @@
       <w:ins w:id="230" w:date="2022-07-17T13:00:00Z" w:author="Matheus Mussi">
         <w:r>
           <w:rPr>
+            <w:shd w:val="clear" w:color="auto" w:fill="fbcaa2"/>
             <w:rtl w:val="0"/>
             <w:lang w:val="en-US"/>
           </w:rPr>
@@ -3893,6 +3915,7 @@
       <w:ins w:id="231" w:date="2022-07-17T13:00:00Z" w:author="Matheus Mussi">
         <w:r>
           <w:rPr>
+            <w:shd w:val="clear" w:color="auto" w:fill="fbcaa2"/>
             <w:rtl w:val="0"/>
             <w:lang w:val="en-US"/>
           </w:rPr>
@@ -3902,6 +3925,7 @@
       <w:ins w:id="232" w:date="2022-07-17T13:00:00Z" w:author="Matheus Mussi">
         <w:r>
           <w:rPr>
+            <w:shd w:val="clear" w:color="auto" w:fill="fbcaa2"/>
             <w:rtl w:val="0"/>
             <w:lang w:val="en-US"/>
           </w:rPr>
@@ -3910,6 +3934,7 @@
       </w:ins>
       <w:r>
         <w:rPr>
+          <w:shd w:val="clear" w:color="auto" w:fill="fbcaa2"/>
           <w:lang w:val="pt-PT"/>
         </w:rPr>
         <w:drawing xmlns:a="http://schemas.openxmlformats.org/drawingml/2006/main">

</xml_diff>